<commit_message>
feat: add a lot of work has been done, about a hundred functions have been added and hundreds of bugs have been fixed
</commit_message>
<xml_diff>
--- a/docs/SRS.docx
+++ b/docs/SRS.docx
@@ -14856,14 +14856,6 @@
               <w:gridCol w:w="2853"/>
             </w:tblGrid>
             <w:tr>
-              <w:tblPrEx>
-                <w:tblCellMar>
-                  <w:top w:w="15" w:type="dxa"/>
-                  <w:left w:w="15" w:type="dxa"/>
-                  <w:bottom w:w="15" w:type="dxa"/>
-                  <w:right w:w="15" w:type="dxa"/>
-                </w:tblCellMar>
-              </w:tblPrEx>
               <w:trPr>
                 <w:tblCellSpacing w:w="15" w:type="dxa"/>
               </w:trPr>
@@ -15286,14 +15278,6 @@
               <w:gridCol w:w="2214"/>
             </w:tblGrid>
             <w:tr>
-              <w:tblPrEx>
-                <w:tblCellMar>
-                  <w:top w:w="15" w:type="dxa"/>
-                  <w:left w:w="15" w:type="dxa"/>
-                  <w:bottom w:w="15" w:type="dxa"/>
-                  <w:right w:w="15" w:type="dxa"/>
-                </w:tblCellMar>
-              </w:tblPrEx>
               <w:trPr>
                 <w:tblCellSpacing w:w="15" w:type="dxa"/>
               </w:trPr>
@@ -15830,6 +15814,14 @@
               <w:gridCol w:w="856"/>
             </w:tblGrid>
             <w:tr>
+              <w:tblPrEx>
+                <w:tblCellMar>
+                  <w:top w:w="15" w:type="dxa"/>
+                  <w:left w:w="15" w:type="dxa"/>
+                  <w:bottom w:w="15" w:type="dxa"/>
+                  <w:right w:w="15" w:type="dxa"/>
+                </w:tblCellMar>
+              </w:tblPrEx>
               <w:trPr>
                 <w:tblCellSpacing w:w="15" w:type="dxa"/>
               </w:trPr>
@@ -16472,6 +16464,14 @@
               <w:gridCol w:w="2710"/>
             </w:tblGrid>
             <w:tr>
+              <w:tblPrEx>
+                <w:tblCellMar>
+                  <w:top w:w="15" w:type="dxa"/>
+                  <w:left w:w="15" w:type="dxa"/>
+                  <w:bottom w:w="15" w:type="dxa"/>
+                  <w:right w:w="15" w:type="dxa"/>
+                </w:tblCellMar>
+              </w:tblPrEx>
               <w:trPr>
                 <w:tblCellSpacing w:w="15" w:type="dxa"/>
               </w:trPr>

</xml_diff>